<commit_message>
added individual contributions section
</commit_message>
<xml_diff>
--- a/B.Connolly_U.Griffin_CT414_Assign2.docx
+++ b/B.Connolly_U.Griffin_CT414_Assign2.docx
@@ -544,6 +544,35 @@
       </w:r>
       <w:r>
         <w:t xml:space="preserve"> the extra overhead in creating threads is being wasted because you are not getting any performance boost.</w:t>
+      </w:r>
+    </w:p>
+    <w:p>
+      <w:pPr>
+        <w:pStyle w:val="Heading1"/>
+      </w:pPr>
+      <w:r>
+        <w:t xml:space="preserve">Splitting </w:t>
+      </w:r>
+      <w:proofErr w:type="gramStart"/>
+      <w:r>
+        <w:t>The</w:t>
+      </w:r>
+      <w:proofErr w:type="gramEnd"/>
+      <w:r>
+        <w:t xml:space="preserve"> Work</w:t>
+      </w:r>
+    </w:p>
+    <w:p>
+      <w:r>
+        <w:t xml:space="preserve">Brendan handled parts 1 and 2 whilst </w:t>
+      </w:r>
+      <w:proofErr w:type="spellStart"/>
+      <w:r>
+        <w:t>Ultan</w:t>
+      </w:r>
+      <w:proofErr w:type="spellEnd"/>
+      <w:r>
+        <w:t xml:space="preserve"> did part 3, put the timing code in place and worked on the testing.  We both worked on our respective parts of the write up.</w:t>
       </w:r>
     </w:p>
     <w:sectPr>

</xml_diff>

<commit_message>
Rewrote some of the write up in light of previous bug fix
</commit_message>
<xml_diff>
--- a/B.Connolly_U.Griffin_CT414_Assign2.docx
+++ b/B.Connolly_U.Griffin_CT414_Assign2.docx
@@ -65,9 +65,9 @@
         </w:rPr>
         <w:drawing>
           <wp:inline distT="0" distB="0" distL="0" distR="0">
-            <wp:extent cx="5468114" cy="800212"/>
+            <wp:extent cx="5639587" cy="828791"/>
             <wp:effectExtent l="19050" t="0" r="0" b="0"/>
-            <wp:docPr id="1" name="Picture 0" descr="Untitled.png"/>
+            <wp:docPr id="4" name="Picture 3" descr="docs.png"/>
             <wp:cNvGraphicFramePr>
               <a:graphicFrameLocks xmlns:a="http://schemas.openxmlformats.org/drawingml/2006/main" noChangeAspect="1"/>
             </wp:cNvGraphicFramePr>
@@ -75,7 +75,7 @@
               <a:graphicData uri="http://schemas.openxmlformats.org/drawingml/2006/picture">
                 <pic:pic xmlns:pic="http://schemas.openxmlformats.org/drawingml/2006/picture">
                   <pic:nvPicPr>
-                    <pic:cNvPr id="0" name="Untitled.png"/>
+                    <pic:cNvPr id="0" name="docs.png"/>
                     <pic:cNvPicPr/>
                   </pic:nvPicPr>
                   <pic:blipFill>
@@ -87,7 +87,7 @@
                   <pic:spPr>
                     <a:xfrm>
                       <a:off x="0" y="0"/>
-                      <a:ext cx="5468114" cy="800212"/>
+                      <a:ext cx="5639587" cy="828791"/>
                     </a:xfrm>
                     <a:prstGeom prst="rect">
                       <a:avLst/>
@@ -228,7 +228,24 @@
     </w:p>
     <w:p>
       <w:r>
-        <w:t>These are the results that were obtained:</w:t>
+        <w:t>These are some sample</w:t>
+      </w:r>
+      <w:r>
+        <w:t xml:space="preserve"> results that were obtained</w:t>
+      </w:r>
+      <w:r>
+        <w:t xml:space="preserve"> (1-Brute Force, 2-Single Thread and 3-Distributed with </w:t>
+      </w:r>
+      <w:proofErr w:type="spellStart"/>
+      <w:r>
+        <w:t>fixedThreadPool</w:t>
+      </w:r>
+      <w:proofErr w:type="spellEnd"/>
+      <w:r>
+        <w:t xml:space="preserve"> and callbacks)</w:t>
+      </w:r>
+      <w:r>
+        <w:t>:</w:t>
       </w:r>
     </w:p>
     <w:p>
@@ -239,9 +256,9 @@
         </w:rPr>
         <w:drawing>
           <wp:inline distT="0" distB="0" distL="0" distR="0">
-            <wp:extent cx="2886478" cy="1381318"/>
-            <wp:effectExtent l="19050" t="0" r="9122" b="0"/>
-            <wp:docPr id="6" name="Picture 5" descr="P3.png"/>
+            <wp:extent cx="3829585" cy="1381318"/>
+            <wp:effectExtent l="19050" t="0" r="0" b="0"/>
+            <wp:docPr id="5" name="Picture 4" descr="P1-2timings.png"/>
             <wp:cNvGraphicFramePr>
               <a:graphicFrameLocks xmlns:a="http://schemas.openxmlformats.org/drawingml/2006/main" noChangeAspect="1"/>
             </wp:cNvGraphicFramePr>
@@ -249,7 +266,7 @@
               <a:graphicData uri="http://schemas.openxmlformats.org/drawingml/2006/picture">
                 <pic:pic xmlns:pic="http://schemas.openxmlformats.org/drawingml/2006/picture">
                   <pic:nvPicPr>
-                    <pic:cNvPr id="0" name="P3.png"/>
+                    <pic:cNvPr id="0" name="P1-2timings.png"/>
                     <pic:cNvPicPr/>
                   </pic:nvPicPr>
                   <pic:blipFill>
@@ -261,7 +278,7 @@
                   <pic:spPr>
                     <a:xfrm>
                       <a:off x="0" y="0"/>
-                      <a:ext cx="2886478" cy="1381318"/>
+                      <a:ext cx="3829585" cy="1381318"/>
                     </a:xfrm>
                     <a:prstGeom prst="rect">
                       <a:avLst/>
@@ -276,7 +293,34 @@
     </w:p>
     <w:p>
       <w:r>
-        <w:t>That’s a total of 0.37 seconds for part 1, 0.54 seconds for part 2 and 0.70 seconds for part 3.  These results were obtained using 8 threads.</w:t>
+        <w:t>That’s a total</w:t>
+      </w:r>
+      <w:r>
+        <w:t xml:space="preserve"> of 0.39 seconds for method</w:t>
+      </w:r>
+      <w:r>
+        <w:t xml:space="preserve"> 1, 0.38</w:t>
+      </w:r>
+      <w:r>
+        <w:t xml:space="preserve"> seconds for </w:t>
+      </w:r>
+      <w:r>
+        <w:t xml:space="preserve">method </w:t>
+      </w:r>
+      <w:r>
+        <w:t>2 and 0</w:t>
+      </w:r>
+      <w:r>
+        <w:t>.66</w:t>
+      </w:r>
+      <w:r>
+        <w:t xml:space="preserve"> seconds for </w:t>
+      </w:r>
+      <w:r>
+        <w:t xml:space="preserve">method </w:t>
+      </w:r>
+      <w:r>
+        <w:t>3.  These results were obtained using 8 threads.</w:t>
       </w:r>
     </w:p>
     <w:p>
@@ -322,7 +366,13 @@
         <w:t>&gt;</w:t>
       </w:r>
       <w:r>
-        <w:t xml:space="preserve"> instead of the cal back classes.  </w:t>
+        <w:t xml:space="preserve"> instead of the cal</w:t>
+      </w:r>
+      <w:r>
+        <w:t>l</w:t>
+      </w:r>
+      <w:r>
+        <w:t xml:space="preserve">back classes.  </w:t>
       </w:r>
       <w:r>
         <w:t>Command Used:</w:t>
@@ -373,7 +423,19 @@
     </w:p>
     <w:p>
       <w:r>
-        <w:t>Here are the results obtained:</w:t>
+        <w:t>Here a</w:t>
+      </w:r>
+      <w:r>
+        <w:t>re some sample</w:t>
+      </w:r>
+      <w:r>
+        <w:t xml:space="preserve"> results obtained</w:t>
+      </w:r>
+      <w:r>
+        <w:t xml:space="preserve"> (method 3 is now thread safe and not using callbacks, 1 and 2 are unchanged form part 2)</w:t>
+      </w:r>
+      <w:r>
+        <w:t>:</w:t>
       </w:r>
     </w:p>
     <w:p>
@@ -384,9 +446,9 @@
         </w:rPr>
         <w:drawing>
           <wp:inline distT="0" distB="0" distL="0" distR="0">
-            <wp:extent cx="3057952" cy="1390844"/>
-            <wp:effectExtent l="19050" t="0" r="9098" b="0"/>
-            <wp:docPr id="2" name="Picture 1" descr="P2.png"/>
+            <wp:extent cx="3791479" cy="1390844"/>
+            <wp:effectExtent l="19050" t="0" r="0" b="0"/>
+            <wp:docPr id="9" name="Picture 8" descr="P3timings.png"/>
             <wp:cNvGraphicFramePr>
               <a:graphicFrameLocks xmlns:a="http://schemas.openxmlformats.org/drawingml/2006/main" noChangeAspect="1"/>
             </wp:cNvGraphicFramePr>
@@ -394,7 +456,7 @@
               <a:graphicData uri="http://schemas.openxmlformats.org/drawingml/2006/picture">
                 <pic:pic xmlns:pic="http://schemas.openxmlformats.org/drawingml/2006/picture">
                   <pic:nvPicPr>
-                    <pic:cNvPr id="0" name="P2.png"/>
+                    <pic:cNvPr id="0" name="P3timings.png"/>
                     <pic:cNvPicPr/>
                   </pic:nvPicPr>
                   <pic:blipFill>
@@ -406,7 +468,7 @@
                   <pic:spPr>
                     <a:xfrm>
                       <a:off x="0" y="0"/>
-                      <a:ext cx="3057952" cy="1390844"/>
+                      <a:ext cx="3791479" cy="1390844"/>
                     </a:xfrm>
                     <a:prstGeom prst="rect">
                       <a:avLst/>
@@ -427,10 +489,10 @@
         <w:t>s a</w:t>
       </w:r>
       <w:r>
-        <w:t xml:space="preserve"> total of 0.4</w:t>
-      </w:r>
-      <w:r>
-        <w:t xml:space="preserve">1 </w:t>
+        <w:t xml:space="preserve"> total of 0.39</w:t>
+      </w:r>
+      <w:r>
+        <w:t xml:space="preserve"> </w:t>
       </w:r>
       <w:r>
         <w:t>s</w:t>
@@ -439,13 +501,25 @@
         <w:t>econds</w:t>
       </w:r>
       <w:r>
-        <w:t xml:space="preserve"> for part 1, 0.6</w:t>
-      </w:r>
-      <w:r>
-        <w:t>1</w:t>
-      </w:r>
-      <w:r>
-        <w:t xml:space="preserve"> seconds for part 2 and a huge 179 seconds for part 3.</w:t>
+        <w:t xml:space="preserve"> for method</w:t>
+      </w:r>
+      <w:r>
+        <w:t xml:space="preserve"> 1, 0.36</w:t>
+      </w:r>
+      <w:r>
+        <w:t xml:space="preserve"> s</w:t>
+      </w:r>
+      <w:r>
+        <w:t>econds for method</w:t>
+      </w:r>
+      <w:r>
+        <w:t xml:space="preserve"> 2 and 0.62</w:t>
+      </w:r>
+      <w:r>
+        <w:t xml:space="preserve"> seconds for method</w:t>
+      </w:r>
+      <w:r>
+        <w:t xml:space="preserve"> 3.</w:t>
       </w:r>
       <w:r>
         <w:t xml:space="preserve">  These results were obtained using 8 threads.</w:t>
@@ -473,77 +547,375 @@
       </w:r>
     </w:p>
     <w:p>
-      <w:r>
-        <w:t xml:space="preserve">Clearly the version with the </w:t>
-      </w:r>
-      <w:proofErr w:type="spellStart"/>
-      <w:r>
-        <w:t>callbacks</w:t>
-      </w:r>
-      <w:proofErr w:type="spellEnd"/>
-      <w:r>
-        <w:t xml:space="preserve"> is far more efficient and provides much better performance.  As to the reason for this, I assume that the </w:t>
-      </w:r>
-      <w:proofErr w:type="spellStart"/>
-      <w:r>
-        <w:t>CopyOnWriteArrayList</w:t>
-      </w:r>
-      <w:proofErr w:type="spellEnd"/>
-      <w:r>
-        <w:t xml:space="preserve"> is a very inefficient way of storing the mapped items.   It means that there is a lot of copying to and from memory rather than simply writing once to memory when all threads have done their business.</w:t>
-      </w:r>
-      <w:r>
-        <w:t xml:space="preserve">  I think that the</w:t>
-      </w:r>
-      <w:r>
-        <w:t>s</w:t>
-      </w:r>
-      <w:r>
-        <w:t>e</w:t>
-      </w:r>
-      <w:r>
-        <w:t xml:space="preserve"> needless memory copies kill the performance to the extent of what we see in the results where the p</w:t>
-      </w:r>
-      <w:r>
-        <w:t>rogram slows down by a massive 178</w:t>
-      </w:r>
-      <w:r>
-        <w:t xml:space="preserve"> seconds</w:t>
-      </w:r>
-      <w:r>
-        <w:t>.</w:t>
-      </w:r>
-    </w:p>
-    <w:p>
-      <w:r>
-        <w:t>On another note I also see that method 3 is consistently the worst method in</w:t>
+      <w:pPr>
+        <w:spacing w:after="0"/>
+      </w:pPr>
+      <w:r>
+        <w:t xml:space="preserve">The </w:t>
+      </w:r>
+      <w:r>
+        <w:t>results from running the two method 3 codes (with and without callback) were</w:t>
+      </w:r>
+      <w:r>
+        <w:t xml:space="preserve"> </w:t>
+      </w:r>
+      <w:r>
+        <w:t>inconsistent</w:t>
+      </w:r>
+      <w:r>
+        <w:t xml:space="preserve"> so we ran the programs 5</w:t>
+      </w:r>
+      <w:r>
+        <w:t xml:space="preserve"> times and averaged the resultant times.</w:t>
+      </w:r>
+      <w:r>
+        <w:t xml:space="preserve">  Here is a table of timings:</w:t>
+      </w:r>
+      <w:r>
+        <w:t xml:space="preserve"> </w:t>
+      </w:r>
+    </w:p>
+    <w:tbl>
+      <w:tblPr>
+        <w:tblStyle w:val="TableGrid"/>
+        <w:tblW w:w="0" w:type="auto"/>
+        <w:tblLook w:val="04A0"/>
+      </w:tblPr>
+      <w:tblGrid>
+        <w:gridCol w:w="3080"/>
+        <w:gridCol w:w="3081"/>
+        <w:gridCol w:w="3081"/>
+      </w:tblGrid>
+      <w:tr>
+        <w:tc>
+          <w:tcPr>
+            <w:tcW w:w="3080" w:type="dxa"/>
+            <w:tcBorders>
+              <w:bottom w:val="single" w:sz="4" w:space="0" w:color="auto"/>
+            </w:tcBorders>
+          </w:tcPr>
+          <w:p/>
+        </w:tc>
+        <w:tc>
+          <w:tcPr>
+            <w:tcW w:w="3081" w:type="dxa"/>
+            <w:tcBorders>
+              <w:bottom w:val="single" w:sz="4" w:space="0" w:color="auto"/>
+            </w:tcBorders>
+          </w:tcPr>
+          <w:p>
+            <w:r>
+              <w:t xml:space="preserve">With </w:t>
+            </w:r>
+            <w:proofErr w:type="spellStart"/>
+            <w:r>
+              <w:t>CallBacks</w:t>
+            </w:r>
+            <w:proofErr w:type="spellEnd"/>
+          </w:p>
+        </w:tc>
+        <w:tc>
+          <w:tcPr>
+            <w:tcW w:w="3081" w:type="dxa"/>
+            <w:tcBorders>
+              <w:bottom w:val="single" w:sz="4" w:space="0" w:color="auto"/>
+            </w:tcBorders>
+          </w:tcPr>
+          <w:p>
+            <w:r>
+              <w:t>Without Callbacks</w:t>
+            </w:r>
+          </w:p>
+        </w:tc>
+      </w:tr>
+      <w:tr>
+        <w:tc>
+          <w:tcPr>
+            <w:tcW w:w="3080" w:type="dxa"/>
+            <w:tcBorders>
+              <w:bottom w:val="nil"/>
+            </w:tcBorders>
+          </w:tcPr>
+          <w:p>
+            <w:r>
+              <w:t>Run 1</w:t>
+            </w:r>
+          </w:p>
+        </w:tc>
+        <w:tc>
+          <w:tcPr>
+            <w:tcW w:w="3081" w:type="dxa"/>
+            <w:tcBorders>
+              <w:bottom w:val="nil"/>
+            </w:tcBorders>
+          </w:tcPr>
+          <w:p>
+            <w:r>
+              <w:t>656892409</w:t>
+            </w:r>
+          </w:p>
+        </w:tc>
+        <w:tc>
+          <w:tcPr>
+            <w:tcW w:w="3081" w:type="dxa"/>
+            <w:tcBorders>
+              <w:bottom w:val="nil"/>
+            </w:tcBorders>
+          </w:tcPr>
+          <w:p>
+            <w:r>
+              <w:t>619181217</w:t>
+            </w:r>
+          </w:p>
+        </w:tc>
+      </w:tr>
+      <w:tr>
+        <w:tc>
+          <w:tcPr>
+            <w:tcW w:w="3080" w:type="dxa"/>
+            <w:tcBorders>
+              <w:top w:val="nil"/>
+              <w:bottom w:val="nil"/>
+            </w:tcBorders>
+          </w:tcPr>
+          <w:p>
+            <w:r>
+              <w:t>Run 2</w:t>
+            </w:r>
+          </w:p>
+        </w:tc>
+        <w:tc>
+          <w:tcPr>
+            <w:tcW w:w="3081" w:type="dxa"/>
+            <w:tcBorders>
+              <w:top w:val="nil"/>
+              <w:bottom w:val="nil"/>
+            </w:tcBorders>
+          </w:tcPr>
+          <w:p>
+            <w:r>
+              <w:t>1011024077</w:t>
+            </w:r>
+          </w:p>
+        </w:tc>
+        <w:tc>
+          <w:tcPr>
+            <w:tcW w:w="3081" w:type="dxa"/>
+            <w:tcBorders>
+              <w:top w:val="nil"/>
+              <w:bottom w:val="nil"/>
+            </w:tcBorders>
+          </w:tcPr>
+          <w:p>
+            <w:r>
+              <w:t>391202809</w:t>
+            </w:r>
+          </w:p>
+        </w:tc>
+      </w:tr>
+      <w:tr>
+        <w:tc>
+          <w:tcPr>
+            <w:tcW w:w="3080" w:type="dxa"/>
+            <w:tcBorders>
+              <w:top w:val="nil"/>
+              <w:bottom w:val="nil"/>
+            </w:tcBorders>
+          </w:tcPr>
+          <w:p>
+            <w:r>
+              <w:t>Run 3</w:t>
+            </w:r>
+          </w:p>
+        </w:tc>
+        <w:tc>
+          <w:tcPr>
+            <w:tcW w:w="3081" w:type="dxa"/>
+            <w:tcBorders>
+              <w:top w:val="nil"/>
+              <w:bottom w:val="nil"/>
+            </w:tcBorders>
+          </w:tcPr>
+          <w:p>
+            <w:r>
+              <w:t>379394451</w:t>
+            </w:r>
+          </w:p>
+        </w:tc>
+        <w:tc>
+          <w:tcPr>
+            <w:tcW w:w="3081" w:type="dxa"/>
+            <w:tcBorders>
+              <w:top w:val="nil"/>
+              <w:bottom w:val="nil"/>
+            </w:tcBorders>
+          </w:tcPr>
+          <w:p>
+            <w:r>
+              <w:t>548589190</w:t>
+            </w:r>
+          </w:p>
+        </w:tc>
+      </w:tr>
+      <w:tr>
+        <w:tc>
+          <w:tcPr>
+            <w:tcW w:w="3080" w:type="dxa"/>
+            <w:tcBorders>
+              <w:top w:val="nil"/>
+              <w:bottom w:val="nil"/>
+            </w:tcBorders>
+          </w:tcPr>
+          <w:p>
+            <w:r>
+              <w:t>Run 4</w:t>
+            </w:r>
+          </w:p>
+        </w:tc>
+        <w:tc>
+          <w:tcPr>
+            <w:tcW w:w="3081" w:type="dxa"/>
+            <w:tcBorders>
+              <w:top w:val="nil"/>
+              <w:bottom w:val="nil"/>
+            </w:tcBorders>
+          </w:tcPr>
+          <w:p>
+            <w:r>
+              <w:t>365287656</w:t>
+            </w:r>
+          </w:p>
+        </w:tc>
+        <w:tc>
+          <w:tcPr>
+            <w:tcW w:w="3081" w:type="dxa"/>
+            <w:tcBorders>
+              <w:top w:val="nil"/>
+              <w:bottom w:val="nil"/>
+            </w:tcBorders>
+          </w:tcPr>
+          <w:p>
+            <w:r>
+              <w:t>391658595</w:t>
+            </w:r>
+          </w:p>
+        </w:tc>
+      </w:tr>
+      <w:tr>
+        <w:tc>
+          <w:tcPr>
+            <w:tcW w:w="3080" w:type="dxa"/>
+            <w:tcBorders>
+              <w:top w:val="nil"/>
+            </w:tcBorders>
+          </w:tcPr>
+          <w:p>
+            <w:r>
+              <w:t>Run 5</w:t>
+            </w:r>
+          </w:p>
+        </w:tc>
+        <w:tc>
+          <w:tcPr>
+            <w:tcW w:w="3081" w:type="dxa"/>
+            <w:tcBorders>
+              <w:top w:val="nil"/>
+            </w:tcBorders>
+          </w:tcPr>
+          <w:p>
+            <w:r>
+              <w:t>366666820</w:t>
+            </w:r>
+          </w:p>
+        </w:tc>
+        <w:tc>
+          <w:tcPr>
+            <w:tcW w:w="3081" w:type="dxa"/>
+            <w:tcBorders>
+              <w:top w:val="nil"/>
+            </w:tcBorders>
+          </w:tcPr>
+          <w:p>
+            <w:r>
+              <w:t>374709809</w:t>
+            </w:r>
+          </w:p>
+        </w:tc>
+      </w:tr>
+      <w:tr>
+        <w:tc>
+          <w:tcPr>
+            <w:tcW w:w="3080" w:type="dxa"/>
+          </w:tcPr>
+          <w:p>
+            <w:r>
+              <w:t>Average</w:t>
+            </w:r>
+          </w:p>
+        </w:tc>
+        <w:tc>
+          <w:tcPr>
+            <w:tcW w:w="3081" w:type="dxa"/>
+          </w:tcPr>
+          <w:p>
+            <w:r>
+              <w:t>555851082</w:t>
+            </w:r>
+          </w:p>
+        </w:tc>
+        <w:tc>
+          <w:tcPr>
+            <w:tcW w:w="3081" w:type="dxa"/>
+          </w:tcPr>
+          <w:p>
+            <w:r>
+              <w:t>465067924</w:t>
+            </w:r>
+          </w:p>
+        </w:tc>
+      </w:tr>
+    </w:tbl>
+    <w:p>
+      <w:r>
+        <w:t>As you can see, on average</w:t>
+      </w:r>
+      <w:r>
+        <w:t>,</w:t>
+      </w:r>
+      <w:r>
+        <w:t xml:space="preserve"> th</w:t>
+      </w:r>
+      <w:r>
+        <w:t>e version that uses the thread safe data structures rather than callbacks is</w:t>
+      </w:r>
+      <w:r>
+        <w:t xml:space="preserve"> slightly</w:t>
+      </w:r>
+      <w:r>
+        <w:t xml:space="preserve"> quicker.</w:t>
+      </w:r>
+      <w:r>
+        <w:t xml:space="preserve">  This is to be expected as the callbacks add unnecessary complications and objects to the method.</w:t>
+      </w:r>
+    </w:p>
+    <w:p>
+      <w:r>
+        <w:t xml:space="preserve">On another note I also see that method 3 is </w:t>
+      </w:r>
+      <w:r>
+        <w:t>often not the best</w:t>
+      </w:r>
+      <w:r>
+        <w:t xml:space="preserve"> method in</w:t>
       </w:r>
       <w:r>
         <w:t xml:space="preserve"> terms of time.  </w:t>
       </w:r>
       <w:r>
-        <w:t xml:space="preserve">This is a surprising result because you would expect the concurrent method to be the fastest.  </w:t>
-      </w:r>
-      <w:r>
-        <w:t>This leads me to speculate that the thread</w:t>
-      </w:r>
-      <w:r>
-        <w:t>s</w:t>
-      </w:r>
-      <w:r>
-        <w:t xml:space="preserve"> are not being run in</w:t>
-      </w:r>
-      <w:r>
-        <w:t xml:space="preserve"> </w:t>
-      </w:r>
-      <w:r>
-        <w:t xml:space="preserve">parallel at all.  </w:t>
-      </w:r>
-      <w:r>
-        <w:t>As a result,</w:t>
-      </w:r>
-      <w:r>
-        <w:t xml:space="preserve"> the extra overhead in creating threads is being wasted because you are not getting any performance boost.</w:t>
+        <w:t>This is a surprising result because you would expect the concur</w:t>
+      </w:r>
+      <w:r>
+        <w:t>rent method to be the fastest.   This hints at the unpredictable nature of multi-threaded programming.</w:t>
       </w:r>
     </w:p>
     <w:p>
@@ -937,6 +1309,32 @@
     <w:basedOn w:val="DefaultParagraphFont"/>
     <w:rsid w:val="00032D0F"/>
   </w:style>
+  <w:style w:type="table" w:styleId="TableGrid">
+    <w:name w:val="Table Grid"/>
+    <w:basedOn w:val="TableNormal"/>
+    <w:uiPriority w:val="59"/>
+    <w:rsid w:val="00D17098"/>
+    <w:pPr>
+      <w:spacing w:after="0" w:line="240" w:lineRule="auto"/>
+    </w:pPr>
+    <w:tblPr>
+      <w:tblInd w:w="0" w:type="dxa"/>
+      <w:tblBorders>
+        <w:top w:val="single" w:sz="4" w:space="0" w:color="auto"/>
+        <w:left w:val="single" w:sz="4" w:space="0" w:color="auto"/>
+        <w:bottom w:val="single" w:sz="4" w:space="0" w:color="auto"/>
+        <w:right w:val="single" w:sz="4" w:space="0" w:color="auto"/>
+        <w:insideH w:val="single" w:sz="4" w:space="0" w:color="auto"/>
+        <w:insideV w:val="single" w:sz="4" w:space="0" w:color="auto"/>
+      </w:tblBorders>
+      <w:tblCellMar>
+        <w:top w:w="0" w:type="dxa"/>
+        <w:left w:w="108" w:type="dxa"/>
+        <w:bottom w:w="0" w:type="dxa"/>
+        <w:right w:w="108" w:type="dxa"/>
+      </w:tblCellMar>
+    </w:tblPr>
+  </w:style>
 </w:styles>
 </file>
 

</xml_diff>